<commit_message>
updating csan lection 2
</commit_message>
<xml_diff>
--- a/data/csan/lection2.docx
+++ b/data/csan/lection2.docx
@@ -32,19 +32,11 @@
     </w:p>
     <w:p/>
     <w:p>
-      <w:pPr>
-        <w:rPr>
-          <w:lang w:val="en-US"/>
-        </w:rPr>
-      </w:pPr>
       <w:r>
         <w:tab/>
         <w:t>Вопросы</w:t>
       </w:r>
       <w:r>
-        <w:rPr>
-          <w:lang w:val="en-US"/>
-        </w:rPr>
         <w:t>:</w:t>
       </w:r>
     </w:p>
@@ -119,12 +111,14 @@
       <w:r>
         <w:t xml:space="preserve">Диапазоны </w:t>
       </w:r>
+      <w:proofErr w:type="spellStart"/>
       <w:r>
         <w:rPr>
           <w:lang w:val="en-US"/>
         </w:rPr>
         <w:t>IPv</w:t>
       </w:r>
+      <w:proofErr w:type="spellEnd"/>
       <w:r>
         <w:t>4-</w:t>
       </w:r>
@@ -135,7 +129,10 @@
         <w:rPr>
           <w:lang w:val="en-US"/>
         </w:rPr>
-        <w:t>IP-</w:t>
+        <w:t>IP</w:t>
+      </w:r>
+      <w:r>
+        <w:t>-</w:t>
       </w:r>
       <w:r>
         <w:t>адресов</w:t>
@@ -421,7 +418,15 @@
         <w:t xml:space="preserve"> и</w:t>
       </w:r>
       <w:r>
-        <w:t xml:space="preserve"> пользователю. К примеру </w:t>
+        <w:t xml:space="preserve"> пользователю. </w:t>
+      </w:r>
+      <w:proofErr w:type="gramStart"/>
+      <w:r>
+        <w:t>К примеру</w:t>
+      </w:r>
+      <w:proofErr w:type="gramEnd"/>
+      <w:r>
+        <w:t xml:space="preserve"> </w:t>
       </w:r>
       <w:hyperlink r:id="rId6" w:history="1">
         <w:r>
@@ -437,6 +442,7 @@
           </w:rPr>
           <w:t>.</w:t>
         </w:r>
+        <w:proofErr w:type="spellStart"/>
         <w:r>
           <w:rPr>
             <w:rStyle w:val="a3"/>
@@ -444,6 +450,7 @@
           </w:rPr>
           <w:t>microsoft</w:t>
         </w:r>
+        <w:proofErr w:type="spellEnd"/>
         <w:r>
           <w:rPr>
             <w:rStyle w:val="a3"/>
@@ -521,12 +528,14 @@
       <w:r>
         <w:t xml:space="preserve">Всего существует 2 в 32 степени адресов (если </w:t>
       </w:r>
+      <w:proofErr w:type="spellStart"/>
       <w:r>
         <w:rPr>
           <w:lang w:val="en-US"/>
         </w:rPr>
         <w:t>IPv</w:t>
       </w:r>
+      <w:proofErr w:type="spellEnd"/>
       <w:r>
         <w:t>4</w:t>
       </w:r>
@@ -542,11 +551,16 @@
         <w:ind w:firstLine="708"/>
       </w:pPr>
       <w:r>
-        <w:t>Каждый современный ПК можно подключить в несколько сетей. Компьютер один, но он имеет несколько сетевых интерфейсов. Например интерфейс для неэкранированной витой пары</w:t>
+        <w:t xml:space="preserve">Каждый современный ПК можно подключить в несколько сетей. Компьютер один, но он имеет несколько сетевых интерфейсов. Например интерфейс для неэкранированной витой </w:t>
+      </w:r>
+      <w:proofErr w:type="gramStart"/>
+      <w:r>
+        <w:t>пары</w:t>
       </w:r>
       <w:r>
         <w:t>(</w:t>
       </w:r>
+      <w:proofErr w:type="gramEnd"/>
       <w:r>
         <w:rPr>
           <w:lang w:val="en-US"/>
@@ -685,7 +699,15 @@
         <w:t>)</w:t>
       </w:r>
       <w:r>
-        <w:t>. Обычно такой адрес состоит из всех двоичных единиц. Например 255.255.255.255 (255 это 11111111). Если с компьютера в локальной сети отправить такой пакет, то его получат все узлы сети. Это и есть широковещательный адрес.</w:t>
+        <w:t xml:space="preserve">. Обычно такой адрес состоит из всех двоичных единиц. </w:t>
+      </w:r>
+      <w:proofErr w:type="gramStart"/>
+      <w:r>
+        <w:t>Например</w:t>
+      </w:r>
+      <w:proofErr w:type="gramEnd"/>
+      <w:r>
+        <w:t xml:space="preserve"> 255.255.255.255 (255 это 11111111). Если с компьютера в локальной сети отправить такой пакет, то его получат все узлы сети. Это и есть широковещательный адрес.</w:t>
       </w:r>
     </w:p>
     <w:p>
@@ -743,18 +765,12 @@
     <w:p/>
     <w:p>
       <w:r>
-        <w:rPr>
-          <w:lang w:val="en-US"/>
-        </w:rPr>
         <w:t>[</w:t>
       </w:r>
       <w:r>
         <w:t>вопрос 2</w:t>
       </w:r>
       <w:r>
-        <w:rPr>
-          <w:lang w:val="en-US"/>
-        </w:rPr>
         <w:t>]</w:t>
       </w:r>
     </w:p>
@@ -1016,9 +1032,6 @@
         <w:t>интернете, к примеру</w:t>
       </w:r>
       <w:r>
-        <w:rPr>
-          <w:lang w:val="en-US"/>
-        </w:rPr>
         <w:t>,</w:t>
       </w:r>
       <w:r>
@@ -1031,9 +1044,6 @@
         <w:t>ARP</w:t>
       </w:r>
       <w:r>
-        <w:rPr>
-          <w:lang w:val="en-US"/>
-        </w:rPr>
         <w:t>.</w:t>
       </w:r>
     </w:p>
@@ -1043,7 +1053,6 @@
         <w:rPr>
           <w:b/>
           <w:bCs/>
-          <w:lang w:val="en-US"/>
         </w:rPr>
       </w:pPr>
       <w:r>
@@ -1286,7 +1295,10 @@
         <w:rPr>
           <w:lang w:val="en-US"/>
         </w:rPr>
-        <w:t xml:space="preserve">ARP </w:t>
+        <w:t>ARP</w:t>
+      </w:r>
+      <w:r>
+        <w:t xml:space="preserve"> </w:t>
       </w:r>
       <w:r>
         <w:t>пр</w:t>
@@ -1330,11 +1342,19 @@
           <w:lang w:val="en-US"/>
         </w:rPr>
       </w:pPr>
-      <w:r>
-        <w:rPr>
-          <w:lang w:val="en-US"/>
-        </w:rPr>
-        <w:t>arp -a</w:t>
+      <w:proofErr w:type="spellStart"/>
+      <w:r>
+        <w:rPr>
+          <w:lang w:val="en-US"/>
+        </w:rPr>
+        <w:t>arp</w:t>
+      </w:r>
+      <w:proofErr w:type="spellEnd"/>
+      <w:r>
+        <w:rPr>
+          <w:lang w:val="en-US"/>
+        </w:rPr>
+        <w:t xml:space="preserve"> -a</w:t>
       </w:r>
     </w:p>
     <w:p>
@@ -1510,6 +1530,9 @@
         <w:ind w:firstLine="708"/>
       </w:pPr>
       <w:r>
+        <w:rPr>
+          <w:noProof/>
+        </w:rPr>
         <w:drawing>
           <wp:inline distT="0" distB="0" distL="0" distR="0" wp14:anchorId="4EB95B82" wp14:editId="4DD1D79A">
             <wp:extent cx="5940425" cy="3641090"/>
@@ -1663,7 +1686,15 @@
         <w:t>Подсеть</w:t>
       </w:r>
       <w:r>
-        <w:t xml:space="preserve"> – совокупность хостов, которые взаимодействуют друг с другом не прибегая к маршрутизации. Подсети объединяются в сеть с помощью маршрутизаторов</w:t>
+        <w:t xml:space="preserve"> – совокупность хостов, которые </w:t>
+      </w:r>
+      <w:proofErr w:type="gramStart"/>
+      <w:r>
+        <w:t>взаимодействуют</w:t>
+      </w:r>
+      <w:proofErr w:type="gramEnd"/>
+      <w:r>
+        <w:t xml:space="preserve"> друг с другом не прибегая к маршрутизации. Подсети объединяются в сеть с помощью маршрутизаторов</w:t>
       </w:r>
     </w:p>
     <w:p>
@@ -1757,17 +1788,11 @@
     <w:p>
       <w:pPr>
         <w:ind w:left="708" w:firstLine="708"/>
-        <w:rPr>
-          <w:lang w:val="en-US"/>
-        </w:rPr>
       </w:pPr>
       <w:r>
         <w:t>Например</w:t>
       </w:r>
       <w:r>
-        <w:rPr>
-          <w:lang w:val="en-US"/>
-        </w:rPr>
         <w:t>:</w:t>
       </w:r>
       <w:r>
@@ -1786,7 +1811,44 @@
           <w:bCs/>
           <w:lang w:val="en-US"/>
         </w:rPr>
-        <w:t>A0-17-3D-BC-01</w:t>
+        <w:t>A</w:t>
+      </w:r>
+      <w:r>
+        <w:rPr>
+          <w:b/>
+          <w:bCs/>
+        </w:rPr>
+        <w:t>0-17-3</w:t>
+      </w:r>
+      <w:r>
+        <w:rPr>
+          <w:b/>
+          <w:bCs/>
+          <w:lang w:val="en-US"/>
+        </w:rPr>
+        <w:t>D</w:t>
+      </w:r>
+      <w:r>
+        <w:rPr>
+          <w:b/>
+          <w:bCs/>
+        </w:rPr>
+        <w:t>-</w:t>
+      </w:r>
+      <w:r>
+        <w:rPr>
+          <w:b/>
+          <w:bCs/>
+          <w:lang w:val="en-US"/>
+        </w:rPr>
+        <w:t>BC</w:t>
+      </w:r>
+      <w:r>
+        <w:rPr>
+          <w:b/>
+          <w:bCs/>
+        </w:rPr>
+        <w:t>-01</w:t>
       </w:r>
     </w:p>
     <w:p>
@@ -1802,12 +1864,14 @@
         </w:rPr>
         <w:t xml:space="preserve">У одного </w:t>
       </w:r>
+      <w:proofErr w:type="gramStart"/>
       <w:r>
         <w:rPr>
           <w:u w:val="single"/>
         </w:rPr>
         <w:t>узла может быть</w:t>
       </w:r>
+      <w:proofErr w:type="gramEnd"/>
       <w:r>
         <w:rPr>
           <w:u w:val="single"/>
@@ -1823,24 +1887,13 @@
       </w:pPr>
     </w:p>
     <w:p>
-      <w:pPr>
-        <w:rPr>
-          <w:lang w:val="en-US"/>
-        </w:rPr>
-      </w:pPr>
-      <w:r>
-        <w:rPr>
-          <w:lang w:val="en-US"/>
-        </w:rPr>
+      <w:r>
         <w:t>[</w:t>
       </w:r>
       <w:r>
         <w:t>вопрос 4</w:t>
       </w:r>
       <w:r>
-        <w:rPr>
-          <w:lang w:val="en-US"/>
-        </w:rPr>
         <w:t>]</w:t>
       </w:r>
     </w:p>
@@ -1868,12 +1921,14 @@
       <w:r>
         <w:t>Следующий тип адресов, это числовые адреса (</w:t>
       </w:r>
+      <w:proofErr w:type="spellStart"/>
       <w:r>
         <w:rPr>
           <w:lang w:val="en-US"/>
         </w:rPr>
         <w:t>IPv</w:t>
       </w:r>
+      <w:proofErr w:type="spellEnd"/>
       <w:r>
         <w:t>4</w:t>
       </w:r>
@@ -1888,12 +1943,14 @@
       <w:r>
         <w:t xml:space="preserve">Физические адреса у нас только внутри подсети, а через маршрутизатор нужны </w:t>
       </w:r>
+      <w:proofErr w:type="spellStart"/>
       <w:r>
         <w:rPr>
           <w:lang w:val="en-US"/>
         </w:rPr>
         <w:t>IPv</w:t>
       </w:r>
+      <w:proofErr w:type="spellEnd"/>
       <w:r>
         <w:t>4</w:t>
       </w:r>
@@ -1921,12 +1978,14 @@
       <w:r>
         <w:t xml:space="preserve">. Поэтому мы рассматриваем </w:t>
       </w:r>
+      <w:proofErr w:type="spellStart"/>
       <w:r>
         <w:rPr>
           <w:lang w:val="en-US"/>
         </w:rPr>
         <w:t>IPv</w:t>
       </w:r>
+      <w:proofErr w:type="spellEnd"/>
       <w:r>
         <w:t>4</w:t>
       </w:r>
@@ -2046,36 +2105,42 @@
       <w:r>
         <w:t xml:space="preserve"> – </w:t>
       </w:r>
+      <w:proofErr w:type="spellStart"/>
       <w:r>
         <w:rPr>
           <w:lang w:val="en-US"/>
         </w:rPr>
         <w:t>IPv</w:t>
       </w:r>
+      <w:proofErr w:type="spellEnd"/>
       <w:r>
         <w:t>4</w:t>
       </w:r>
       <w:r>
         <w:t xml:space="preserve"> и </w:t>
       </w:r>
+      <w:proofErr w:type="spellStart"/>
       <w:r>
         <w:rPr>
           <w:lang w:val="en-US"/>
         </w:rPr>
         <w:t>IPv</w:t>
       </w:r>
+      <w:proofErr w:type="spellEnd"/>
       <w:r>
         <w:t xml:space="preserve">6. </w:t>
       </w:r>
       <w:r>
         <w:t xml:space="preserve">Начинаем с более старого, </w:t>
       </w:r>
+      <w:proofErr w:type="spellStart"/>
       <w:r>
         <w:rPr>
           <w:lang w:val="en-US"/>
         </w:rPr>
         <w:t>IPv</w:t>
       </w:r>
+      <w:proofErr w:type="spellEnd"/>
       <w:r>
         <w:t>4</w:t>
       </w:r>
@@ -2097,12 +2162,14 @@
       <w:r>
         <w:t xml:space="preserve"> Каждое число в </w:t>
       </w:r>
+      <w:proofErr w:type="spellStart"/>
       <w:r>
         <w:rPr>
           <w:lang w:val="en-US"/>
         </w:rPr>
         <w:t>IPv</w:t>
       </w:r>
+      <w:proofErr w:type="spellEnd"/>
       <w:r>
         <w:t xml:space="preserve">4 </w:t>
       </w:r>
@@ -2169,18 +2236,12 @@
     <w:p/>
     <w:p>
       <w:r>
-        <w:rPr>
-          <w:lang w:val="en-US"/>
-        </w:rPr>
         <w:t>[</w:t>
       </w:r>
       <w:r>
         <w:t>вопрос 5</w:t>
       </w:r>
       <w:r>
-        <w:rPr>
-          <w:lang w:val="en-US"/>
-        </w:rPr>
         <w:t>]</w:t>
       </w:r>
     </w:p>
@@ -2352,6 +2413,9 @@
     <w:p/>
     <w:p>
       <w:r>
+        <w:rPr>
+          <w:noProof/>
+        </w:rPr>
         <w:drawing>
           <wp:inline distT="0" distB="0" distL="0" distR="0" wp14:anchorId="415AEB34" wp14:editId="404FFCBF">
             <wp:extent cx="4301067" cy="3223846"/>
@@ -2514,9 +2578,6 @@
         <w:t xml:space="preserve"> 2</w:t>
       </w:r>
       <w:r>
-        <w:rPr>
-          <w:lang w:val="en-US"/>
-        </w:rPr>
         <w:t>^</w:t>
       </w:r>
       <w:r>
@@ -2930,6 +2991,9 @@
         <w:jc w:val="center"/>
       </w:pPr>
       <w:r>
+        <w:rPr>
+          <w:noProof/>
+        </w:rPr>
         <w:drawing>
           <wp:inline distT="0" distB="0" distL="0" distR="0" wp14:anchorId="39BEA698" wp14:editId="077FC2BF">
             <wp:extent cx="4699000" cy="1556622"/>
@@ -3065,6 +3129,9 @@
         <w:jc w:val="center"/>
       </w:pPr>
       <w:r>
+        <w:rPr>
+          <w:noProof/>
+        </w:rPr>
         <w:drawing>
           <wp:inline distT="0" distB="0" distL="0" distR="0" wp14:anchorId="0AE63906" wp14:editId="62DADA8D">
             <wp:extent cx="4453467" cy="2089869"/>
@@ -3136,6 +3203,9 @@
         <w:jc w:val="center"/>
       </w:pPr>
       <w:r>
+        <w:rPr>
+          <w:noProof/>
+        </w:rPr>
         <w:drawing>
           <wp:inline distT="0" distB="0" distL="0" distR="0" wp14:anchorId="75D54055" wp14:editId="06E957F5">
             <wp:extent cx="3832532" cy="2133600"/>
@@ -3232,12 +3302,14 @@
         <w:tab/>
         <w:t xml:space="preserve">Индивидуальные Адреса </w:t>
       </w:r>
+      <w:proofErr w:type="spellStart"/>
       <w:r>
         <w:rPr>
           <w:lang w:val="en-US"/>
         </w:rPr>
         <w:t>IPv</w:t>
       </w:r>
+      <w:proofErr w:type="spellEnd"/>
       <w:r>
         <w:t>4</w:t>
       </w:r>
@@ -3644,7 +3716,13 @@
         <w:t>NCC</w:t>
       </w:r>
       <w:r>
-        <w:t xml:space="preserve">. Они тоже не занимаются этим, они делят этот пул между провайдерами и провайдеры уже делят </w:t>
+        <w:t xml:space="preserve">. Они тоже не занимаются этим, они делят этот пул </w:t>
+      </w:r>
+      <w:r>
+        <w:t>между провайдерами,</w:t>
+      </w:r>
+      <w:r>
+        <w:t xml:space="preserve"> и провайдеры уже делят </w:t>
       </w:r>
       <w:r>
         <w:t>их между узлами</w:t>
@@ -3659,6 +3737,9 @@
         <w:jc w:val="center"/>
       </w:pPr>
       <w:r>
+        <w:rPr>
+          <w:noProof/>
+        </w:rPr>
         <w:drawing>
           <wp:inline distT="0" distB="0" distL="0" distR="0" wp14:anchorId="642E2D34" wp14:editId="4A58D4CC">
             <wp:extent cx="4130040" cy="2498774"/>
@@ -3707,7 +3788,15 @@
         <w:ind w:firstLine="708"/>
       </w:pPr>
       <w:r>
-        <w:t xml:space="preserve">Частные адреса, это те адреса которые </w:t>
+        <w:t xml:space="preserve">Частные адреса, это </w:t>
+      </w:r>
+      <w:proofErr w:type="gramStart"/>
+      <w:r>
+        <w:t>те адреса</w:t>
+      </w:r>
+      <w:proofErr w:type="gramEnd"/>
+      <w:r>
+        <w:t xml:space="preserve"> которые </w:t>
       </w:r>
       <w:r>
         <w:rPr>
@@ -3725,6 +3814,9 @@
     <w:p/>
     <w:p>
       <w:r>
+        <w:rPr>
+          <w:noProof/>
+        </w:rPr>
         <w:lastRenderedPageBreak/>
         <w:drawing>
           <wp:inline distT="0" distB="0" distL="0" distR="0" wp14:anchorId="6B6984A3" wp14:editId="4534589B">
@@ -3833,21 +3925,25 @@
       <w:r>
         <w:t xml:space="preserve">. В </w:t>
       </w:r>
+      <w:proofErr w:type="spellStart"/>
       <w:r>
         <w:rPr>
           <w:lang w:val="en-US"/>
         </w:rPr>
         <w:t>IPv</w:t>
       </w:r>
+      <w:proofErr w:type="spellEnd"/>
       <w:r>
         <w:t xml:space="preserve">6 – </w:t>
       </w:r>
+      <w:proofErr w:type="gramStart"/>
       <w:r>
         <w:t>“:</w:t>
       </w:r>
       <w:r>
         <w:t>:</w:t>
       </w:r>
+      <w:proofErr w:type="gramEnd"/>
       <w:r>
         <w:t>”</w:t>
       </w:r>
@@ -3872,7 +3968,15 @@
         <w:t>COM</w:t>
       </w:r>
       <w:r>
-        <w:t xml:space="preserve">-приложение. Сервер у вас будет слушать клиент по определенному адресу. Но вы постоянно переподключаетесь. Тогда какой адрес должен сервер слушать? Вот как раз этот адрес. Тогда сервер будет слушать </w:t>
+        <w:t xml:space="preserve">-приложение. Сервер у вас будет слушать клиент по определенному адресу. Но вы постоянно </w:t>
+      </w:r>
+      <w:proofErr w:type="spellStart"/>
+      <w:r>
+        <w:t>переподключаетесь</w:t>
+      </w:r>
+      <w:proofErr w:type="spellEnd"/>
+      <w:r>
+        <w:t xml:space="preserve">. Тогда какой адрес должен сервер слушать? Вот как раз этот адрес. Тогда сервер будет слушать </w:t>
       </w:r>
       <w:r>
         <w:t>все адреса,</w:t>
@@ -4111,28 +4215,1797 @@
       </w:r>
     </w:p>
     <w:p/>
-    <w:p>
-      <w:pPr>
-        <w:rPr>
-          <w:lang w:val="en-US"/>
-        </w:rPr>
-      </w:pPr>
-      <w:r>
-        <w:rPr>
-          <w:lang w:val="en-US"/>
-        </w:rPr>
+    <w:p/>
+    <w:p/>
+    <w:p/>
+    <w:p/>
+    <w:p/>
+    <w:p>
+      <w:r>
+        <w:lastRenderedPageBreak/>
         <w:t>[</w:t>
       </w:r>
       <w:r>
-        <w:t>На следующей лекции этот файл будет дополнен</w:t>
-      </w:r>
-      <w:r>
-        <w:rPr>
-          <w:lang w:val="en-US"/>
-        </w:rPr>
+        <w:t>Вопрос 6</w:t>
+      </w:r>
+      <w:r>
         <w:t>]</w:t>
       </w:r>
     </w:p>
+    <w:p>
+      <w:pPr>
+        <w:jc w:val="center"/>
+        <w:rPr>
+          <w:b/>
+          <w:bCs/>
+        </w:rPr>
+      </w:pPr>
+      <w:proofErr w:type="spellStart"/>
+      <w:r>
+        <w:rPr>
+          <w:b/>
+          <w:bCs/>
+          <w:lang w:val="en-US"/>
+        </w:rPr>
+        <w:t>IPv</w:t>
+      </w:r>
+      <w:proofErr w:type="spellEnd"/>
+      <w:r>
+        <w:rPr>
+          <w:b/>
+          <w:bCs/>
+        </w:rPr>
+        <w:t>6-адреса. Форма записи</w:t>
+      </w:r>
+    </w:p>
+    <w:p>
+      <w:r>
+        <w:tab/>
+      </w:r>
+    </w:p>
+    <w:p>
+      <w:pPr>
+        <w:ind w:firstLine="708"/>
+      </w:pPr>
+      <w:r>
+        <w:t xml:space="preserve">Если мы изначально рационально использовали адреса </w:t>
+      </w:r>
+      <w:proofErr w:type="spellStart"/>
+      <w:r>
+        <w:rPr>
+          <w:lang w:val="en-US"/>
+        </w:rPr>
+        <w:t>ipv</w:t>
+      </w:r>
+      <w:proofErr w:type="spellEnd"/>
+      <w:r>
+        <w:t>4</w:t>
+      </w:r>
+      <w:r>
+        <w:t xml:space="preserve">, то до сих пор мы пользовались как раз четвертой версией. Но в 90-ые годы произошла </w:t>
+      </w:r>
+      <w:r>
+        <w:t>интернет-революция</w:t>
+      </w:r>
+      <w:r>
+        <w:t xml:space="preserve">, </w:t>
+      </w:r>
+      <w:r>
+        <w:t>то есть</w:t>
+      </w:r>
+      <w:r>
+        <w:t xml:space="preserve"> интернет начал быстро расти</w:t>
+      </w:r>
+      <w:r>
+        <w:t>.</w:t>
+      </w:r>
+    </w:p>
+    <w:p>
+      <w:pPr>
+        <w:ind w:firstLine="708"/>
+      </w:pPr>
+      <w:r>
+        <w:t xml:space="preserve">В течении буквально нескольких лет объем узлов в интернете значительно вырос и </w:t>
+      </w:r>
+      <w:proofErr w:type="spellStart"/>
+      <w:r>
+        <w:rPr>
+          <w:lang w:val="en-US"/>
+        </w:rPr>
+        <w:t>IP</w:t>
+      </w:r>
+      <w:r>
+        <w:rPr>
+          <w:lang w:val="en-US"/>
+        </w:rPr>
+        <w:t>v</w:t>
+      </w:r>
+      <w:proofErr w:type="spellEnd"/>
+      <w:r>
+        <w:t>4</w:t>
+      </w:r>
+      <w:r>
+        <w:t xml:space="preserve"> стало не х</w:t>
+      </w:r>
+      <w:r>
+        <w:t>ва</w:t>
+      </w:r>
+      <w:r>
+        <w:t xml:space="preserve">тать, </w:t>
+      </w:r>
+      <w:r>
+        <w:t>тогда-то</w:t>
+      </w:r>
+      <w:r>
+        <w:t xml:space="preserve"> начали работать над шестой версией</w:t>
+      </w:r>
+    </w:p>
+    <w:p>
+      <w:pPr>
+        <w:ind w:firstLine="708"/>
+      </w:pPr>
+      <w:r>
+        <w:t>Для этих адресов решили сразу взять 16 байтов адресного пространства или же 128 бит.</w:t>
+      </w:r>
+      <w:r>
+        <w:t xml:space="preserve"> </w:t>
+      </w:r>
+      <w:r>
+        <w:t>Решили закрыть вопрос с достатком адресов навсегда</w:t>
+      </w:r>
+      <w:r>
+        <w:t>.</w:t>
+      </w:r>
+    </w:p>
+    <w:p>
+      <w:pPr>
+        <w:ind w:firstLine="708"/>
+      </w:pPr>
+      <w:r>
+        <w:t>Давайте сравним их адресное пространство</w:t>
+      </w:r>
+      <w:r>
+        <w:t>:</w:t>
+      </w:r>
+    </w:p>
+    <w:p>
+      <w:r>
+        <w:t xml:space="preserve">- Размер </w:t>
+      </w:r>
+      <w:proofErr w:type="spellStart"/>
+      <w:r>
+        <w:rPr>
+          <w:lang w:val="en-US"/>
+        </w:rPr>
+        <w:t>IPv</w:t>
+      </w:r>
+      <w:proofErr w:type="spellEnd"/>
+      <w:r>
+        <w:t>6</w:t>
+      </w:r>
+      <w:r>
+        <w:t>-адреса 128-бит (16 байт)</w:t>
+      </w:r>
+    </w:p>
+    <w:p>
+      <w:r>
+        <w:t xml:space="preserve">- Адресное пространство </w:t>
+      </w:r>
+      <w:proofErr w:type="spellStart"/>
+      <w:r>
+        <w:rPr>
+          <w:lang w:val="en-US"/>
+        </w:rPr>
+        <w:t>IPv</w:t>
+      </w:r>
+      <w:proofErr w:type="spellEnd"/>
+      <w:r>
+        <w:t xml:space="preserve">4 – 2^32 (4,3 </w:t>
+      </w:r>
+      <w:r>
+        <w:t>млрд возможных адресов</w:t>
+      </w:r>
+      <w:r>
+        <w:t>)</w:t>
+      </w:r>
+      <w:r>
+        <w:t>.</w:t>
+      </w:r>
+    </w:p>
+    <w:p>
+      <w:pPr>
+        <w:rPr>
+          <w:lang w:val="en-US"/>
+        </w:rPr>
+      </w:pPr>
+      <w:r>
+        <w:t xml:space="preserve">- Адресное пространство </w:t>
+      </w:r>
+      <w:r>
+        <w:rPr>
+          <w:lang w:val="en-US"/>
+        </w:rPr>
+        <w:t>IPv6 – 2^128</w:t>
+      </w:r>
+    </w:p>
+    <w:p>
+      <w:pPr>
+        <w:rPr>
+          <w:lang w:val="en-US"/>
+        </w:rPr>
+      </w:pPr>
+      <w:r>
+        <w:rPr>
+          <w:lang w:val="en-US"/>
+        </w:rPr>
+        <w:t xml:space="preserve">340 282 366 920 938 463 463 374 607 431 768 211 456 (3,4 x 10^38) </w:t>
+      </w:r>
+    </w:p>
+    <w:p>
+      <w:r>
+        <w:t>10^7</w:t>
+      </w:r>
+      <w:r>
+        <w:t xml:space="preserve"> степени </w:t>
+      </w:r>
+      <w:r>
+        <w:rPr>
+          <w:lang w:val="en-US"/>
+        </w:rPr>
+        <w:t>IP</w:t>
+      </w:r>
+      <w:r>
+        <w:t>-</w:t>
+      </w:r>
+      <w:r>
+        <w:t>адресов на 1м</w:t>
+      </w:r>
+      <w:r>
+        <w:t>^2</w:t>
+      </w:r>
+      <w:r>
+        <w:t xml:space="preserve"> земной площади</w:t>
+      </w:r>
+      <w:r>
+        <w:t xml:space="preserve"> </w:t>
+      </w:r>
+    </w:p>
+    <w:p/>
+    <w:p>
+      <w:pPr>
+        <w:ind w:firstLine="708"/>
+      </w:pPr>
+      <w:r>
+        <w:t>Давайте разберём как они записываются</w:t>
+      </w:r>
+      <w:r>
+        <w:t>:</w:t>
+      </w:r>
+    </w:p>
+    <w:p>
+      <w:proofErr w:type="spellStart"/>
+      <w:r>
+        <w:rPr>
+          <w:lang w:val="en-US"/>
+        </w:rPr>
+        <w:t>IPv</w:t>
+      </w:r>
+      <w:proofErr w:type="spellEnd"/>
+      <w:r>
+        <w:t xml:space="preserve">6 </w:t>
+      </w:r>
+      <w:r>
+        <w:t>адрес записывается в шестнадцатеричном виде.</w:t>
+      </w:r>
+    </w:p>
+    <w:p>
+      <w:pPr>
+        <w:pStyle w:val="a5"/>
+        <w:numPr>
+          <w:ilvl w:val="0"/>
+          <w:numId w:val="10"/>
+        </w:numPr>
+      </w:pPr>
+      <w:r>
+        <w:t>8 групп по 4 16-ричных цифры. Для разделения групп используется двоеточие</w:t>
+      </w:r>
+    </w:p>
+    <w:p>
+      <w:pPr>
+        <w:rPr>
+          <w:lang w:val="en-US"/>
+        </w:rPr>
+      </w:pPr>
+      <w:r>
+        <w:tab/>
+      </w:r>
+      <w:r>
+        <w:tab/>
+        <w:t>Например</w:t>
+      </w:r>
+      <w:r>
+        <w:rPr>
+          <w:lang w:val="en-US"/>
+        </w:rPr>
+        <w:t xml:space="preserve">: </w:t>
+      </w:r>
+      <w:proofErr w:type="gramStart"/>
+      <w:r>
+        <w:rPr>
+          <w:lang w:val="en-US"/>
+        </w:rPr>
+        <w:t>2001:D</w:t>
+      </w:r>
+      <w:proofErr w:type="gramEnd"/>
+      <w:r>
+        <w:rPr>
+          <w:lang w:val="en-US"/>
+        </w:rPr>
+        <w:t>0B8:000:000:000:4567:89AB:CDEF</w:t>
+      </w:r>
+    </w:p>
+    <w:p>
+      <w:pPr>
+        <w:pStyle w:val="a5"/>
+        <w:numPr>
+          <w:ilvl w:val="0"/>
+          <w:numId w:val="10"/>
+        </w:numPr>
+      </w:pPr>
+      <w:r>
+        <w:t xml:space="preserve">Если одна или более групп подряд равны 0000, то они могут быть опущены и заменены на двойное двоеточие </w:t>
+      </w:r>
+      <w:proofErr w:type="gramStart"/>
+      <w:r>
+        <w:t>(</w:t>
+      </w:r>
+      <w:r>
+        <w:t>::</w:t>
+      </w:r>
+      <w:r>
+        <w:t>)</w:t>
+      </w:r>
+      <w:proofErr w:type="gramEnd"/>
+      <w:r>
+        <w:t>. Такой пропуск должен быть единственным в адресе.</w:t>
+      </w:r>
+    </w:p>
+    <w:p>
+      <w:pPr>
+        <w:rPr>
+          <w:lang w:val="en-US"/>
+        </w:rPr>
+      </w:pPr>
+      <w:r>
+        <w:tab/>
+      </w:r>
+      <w:r>
+        <w:tab/>
+        <w:t>Например</w:t>
+      </w:r>
+      <w:r>
+        <w:rPr>
+          <w:lang w:val="en-US"/>
+        </w:rPr>
+        <w:t>:</w:t>
+      </w:r>
+      <w:r>
+        <w:t xml:space="preserve"> </w:t>
+      </w:r>
+      <w:proofErr w:type="gramStart"/>
+      <w:r>
+        <w:t>2001</w:t>
+      </w:r>
+      <w:r>
+        <w:rPr>
+          <w:lang w:val="en-US"/>
+        </w:rPr>
+        <w:t>:D</w:t>
+      </w:r>
+      <w:proofErr w:type="gramEnd"/>
+      <w:r>
+        <w:rPr>
+          <w:lang w:val="en-US"/>
+        </w:rPr>
+        <w:t>0B8::4567:89AB:CDEF</w:t>
+      </w:r>
+    </w:p>
+    <w:p>
+      <w:r>
+        <w:tab/>
+        <w:t xml:space="preserve">Адрес </w:t>
+      </w:r>
+      <w:proofErr w:type="gramStart"/>
+      <w:r>
+        <w:t>000</w:t>
+      </w:r>
+      <w:r>
+        <w:t>0:0000:0000:0000:0000:0000</w:t>
+      </w:r>
+      <w:proofErr w:type="gramEnd"/>
+      <w:r>
+        <w:t>:</w:t>
+      </w:r>
+      <w:r>
+        <w:rPr>
+          <w:lang w:val="en-US"/>
+        </w:rPr>
+        <w:t>AE</w:t>
+      </w:r>
+      <w:r>
+        <w:t>21:0</w:t>
+      </w:r>
+      <w:r>
+        <w:rPr>
+          <w:lang w:val="en-US"/>
+        </w:rPr>
+        <w:t>D</w:t>
+      </w:r>
+      <w:r>
+        <w:t xml:space="preserve">12 </w:t>
+      </w:r>
+      <w:r>
+        <w:t>можно сократить до</w:t>
+      </w:r>
+      <w:r>
+        <w:t xml:space="preserve"> ::</w:t>
+      </w:r>
+      <w:r>
+        <w:rPr>
+          <w:lang w:val="en-US"/>
+        </w:rPr>
+        <w:t>AE</w:t>
+      </w:r>
+      <w:r>
+        <w:t>21:0</w:t>
+      </w:r>
+      <w:r>
+        <w:rPr>
+          <w:lang w:val="en-US"/>
+        </w:rPr>
+        <w:t>D</w:t>
+      </w:r>
+      <w:r>
+        <w:t>12</w:t>
+      </w:r>
+    </w:p>
+    <w:p>
+      <w:pPr>
+        <w:pStyle w:val="a5"/>
+        <w:numPr>
+          <w:ilvl w:val="0"/>
+          <w:numId w:val="10"/>
+        </w:numPr>
+      </w:pPr>
+      <w:r>
+        <w:t>Можно опускать незначащие нули в начале каждой группы.</w:t>
+      </w:r>
+    </w:p>
+    <w:p>
+      <w:pPr>
+        <w:ind w:left="1080"/>
+      </w:pPr>
+      <w:r>
+        <w:t>Например</w:t>
+      </w:r>
+      <w:r>
+        <w:t>:</w:t>
+      </w:r>
+      <w:r>
+        <w:t xml:space="preserve"> вместо 00</w:t>
+      </w:r>
+      <w:r>
+        <w:rPr>
+          <w:lang w:val="en-US"/>
+        </w:rPr>
+        <w:t>B</w:t>
+      </w:r>
+      <w:r>
+        <w:t xml:space="preserve">8 </w:t>
+      </w:r>
+      <w:r>
+        <w:t xml:space="preserve">записать </w:t>
+      </w:r>
+      <w:r>
+        <w:rPr>
+          <w:lang w:val="en-US"/>
+        </w:rPr>
+        <w:t>B</w:t>
+      </w:r>
+      <w:r>
+        <w:t>8</w:t>
+      </w:r>
+    </w:p>
+    <w:p/>
+    <w:p>
+      <w:r>
+        <w:tab/>
+        <w:t>Поговорим про назначение</w:t>
+      </w:r>
+    </w:p>
+    <w:p>
+      <w:r>
+        <w:tab/>
+      </w:r>
+      <w:proofErr w:type="spellStart"/>
+      <w:r>
+        <w:rPr>
+          <w:lang w:val="en-US"/>
+        </w:rPr>
+        <w:t>IPv</w:t>
+      </w:r>
+      <w:proofErr w:type="spellEnd"/>
+      <w:r>
+        <w:t xml:space="preserve">6 </w:t>
+      </w:r>
+      <w:r>
+        <w:t>адреса конечных узлов всегда по умолчанию имеют</w:t>
+      </w:r>
+      <w:r>
+        <w:t>:</w:t>
+      </w:r>
+    </w:p>
+    <w:p>
+      <w:r>
+        <w:tab/>
+      </w:r>
+      <w:r>
+        <w:t>- 64 бита – номер сети</w:t>
+      </w:r>
+    </w:p>
+    <w:p>
+      <w:r>
+        <w:tab/>
+        <w:t>- 64 бита – номер узла</w:t>
+      </w:r>
+    </w:p>
+    <w:p>
+      <w:r>
+        <w:tab/>
+        <w:t xml:space="preserve">Маска для </w:t>
+      </w:r>
+      <w:proofErr w:type="spellStart"/>
+      <w:r>
+        <w:rPr>
+          <w:lang w:val="en-US"/>
+        </w:rPr>
+        <w:t>IPv</w:t>
+      </w:r>
+      <w:proofErr w:type="spellEnd"/>
+      <w:r>
+        <w:t>6</w:t>
+      </w:r>
+      <w:r>
+        <w:t>-адреса записывается в представлении с косой чертой</w:t>
+      </w:r>
+    </w:p>
+    <w:p>
+      <w:r>
+        <w:tab/>
+      </w:r>
+      <w:r>
+        <w:tab/>
+        <w:t>Например</w:t>
+      </w:r>
+      <w:r>
+        <w:t xml:space="preserve">: </w:t>
+      </w:r>
+      <w:proofErr w:type="gramStart"/>
+      <w:r>
+        <w:t>2001:</w:t>
+      </w:r>
+      <w:r>
+        <w:rPr>
+          <w:lang w:val="en-US"/>
+        </w:rPr>
+        <w:t>DB</w:t>
+      </w:r>
+      <w:r>
+        <w:t>8:3</w:t>
+      </w:r>
+      <w:r>
+        <w:rPr>
+          <w:lang w:val="en-US"/>
+        </w:rPr>
+        <w:t>FA</w:t>
+      </w:r>
+      <w:r>
+        <w:t>9</w:t>
+      </w:r>
+      <w:proofErr w:type="gramEnd"/>
+      <w:r>
+        <w:t>::/48</w:t>
+      </w:r>
+    </w:p>
+    <w:p>
+      <w:r>
+        <w:lastRenderedPageBreak/>
+        <w:tab/>
+      </w:r>
+      <w:r>
+        <w:t xml:space="preserve">Версия </w:t>
+      </w:r>
+      <w:proofErr w:type="spellStart"/>
+      <w:r>
+        <w:rPr>
+          <w:lang w:val="en-US"/>
+        </w:rPr>
+        <w:t>IPv</w:t>
+      </w:r>
+      <w:proofErr w:type="spellEnd"/>
+      <w:r>
+        <w:t>6</w:t>
+      </w:r>
+      <w:r>
+        <w:t xml:space="preserve"> не использует широковещание в сети. Вместо этого применяется групповая передача</w:t>
+      </w:r>
+    </w:p>
+    <w:p>
+      <w:r>
+        <w:tab/>
+      </w:r>
+      <w:proofErr w:type="spellStart"/>
+      <w:r>
+        <w:rPr>
+          <w:lang w:val="en-US"/>
+        </w:rPr>
+        <w:t>IPv</w:t>
+      </w:r>
+      <w:proofErr w:type="spellEnd"/>
+      <w:r>
+        <w:t>6</w:t>
+      </w:r>
+      <w:r>
+        <w:t xml:space="preserve">-адреса обычно конфигурируются автоматически. Компьютеры могут получать </w:t>
+      </w:r>
+      <w:proofErr w:type="spellStart"/>
+      <w:r>
+        <w:rPr>
+          <w:lang w:val="en-US"/>
+        </w:rPr>
+        <w:t>IPv</w:t>
+      </w:r>
+      <w:proofErr w:type="spellEnd"/>
+      <w:r>
+        <w:t>6</w:t>
+      </w:r>
+      <w:r>
+        <w:t xml:space="preserve">-адреса от соседних маршрутизаторов или от </w:t>
+      </w:r>
+      <w:proofErr w:type="spellStart"/>
+      <w:r>
+        <w:rPr>
+          <w:lang w:val="en-US"/>
+        </w:rPr>
+        <w:t>DHCPv</w:t>
+      </w:r>
+      <w:proofErr w:type="spellEnd"/>
+      <w:r>
+        <w:t>6</w:t>
+      </w:r>
+      <w:r>
+        <w:t>-серверов.</w:t>
+      </w:r>
+    </w:p>
+    <w:p>
+      <w:r>
+        <w:tab/>
+        <w:t xml:space="preserve">Кроме того, компьютеры сами автоматически назначают себе </w:t>
+      </w:r>
+      <w:proofErr w:type="spellStart"/>
+      <w:r>
+        <w:rPr>
+          <w:lang w:val="en-US"/>
+        </w:rPr>
+        <w:t>IPv</w:t>
+      </w:r>
+      <w:proofErr w:type="spellEnd"/>
+      <w:r>
+        <w:t>6</w:t>
+      </w:r>
+      <w:r>
+        <w:t xml:space="preserve"> адрес для использования исключительно в локальной подсети.</w:t>
+      </w:r>
+    </w:p>
+    <w:p>
+      <w:r>
+        <w:t>[</w:t>
+      </w:r>
+      <w:r>
+        <w:t>Вопрос 7</w:t>
+      </w:r>
+      <w:r>
+        <w:t>]</w:t>
+      </w:r>
+    </w:p>
+    <w:p>
+      <w:r>
+        <w:tab/>
+      </w:r>
+      <w:proofErr w:type="spellStart"/>
+      <w:r>
+        <w:rPr>
+          <w:lang w:val="en-US"/>
+        </w:rPr>
+        <w:t>IPv</w:t>
+      </w:r>
+      <w:proofErr w:type="spellEnd"/>
+      <w:r>
+        <w:t>6</w:t>
+      </w:r>
+      <w:r>
+        <w:t>-адреса</w:t>
+      </w:r>
+      <w:r>
+        <w:t xml:space="preserve"> </w:t>
+      </w:r>
+      <w:r>
+        <w:t>делятся на</w:t>
+      </w:r>
+      <w:r>
+        <w:t>:</w:t>
+      </w:r>
+    </w:p>
+    <w:p>
+      <w:pPr>
+        <w:pStyle w:val="a5"/>
+        <w:numPr>
+          <w:ilvl w:val="0"/>
+          <w:numId w:val="7"/>
+        </w:numPr>
+      </w:pPr>
+      <w:r>
+        <w:t>Глобальные</w:t>
+      </w:r>
+      <w:r>
+        <w:t xml:space="preserve"> адреса</w:t>
+      </w:r>
+    </w:p>
+    <w:p>
+      <w:pPr>
+        <w:pStyle w:val="a5"/>
+        <w:numPr>
+          <w:ilvl w:val="0"/>
+          <w:numId w:val="7"/>
+        </w:numPr>
+      </w:pPr>
+      <w:r>
+        <w:t>Канальные</w:t>
+      </w:r>
+      <w:r>
+        <w:t xml:space="preserve"> адреса</w:t>
+      </w:r>
+    </w:p>
+    <w:p>
+      <w:pPr>
+        <w:pStyle w:val="a5"/>
+        <w:numPr>
+          <w:ilvl w:val="0"/>
+          <w:numId w:val="7"/>
+        </w:numPr>
+      </w:pPr>
+      <w:r>
+        <w:t>Уникальные локальные адреса</w:t>
+      </w:r>
+    </w:p>
+    <w:p/>
+    <w:p>
+      <w:pPr>
+        <w:ind w:left="708" w:firstLine="708"/>
+        <w:rPr>
+          <w:b/>
+          <w:bCs/>
+        </w:rPr>
+      </w:pPr>
+      <w:r>
+        <w:rPr>
+          <w:b/>
+          <w:bCs/>
+        </w:rPr>
+        <w:t>Г</w:t>
+      </w:r>
+      <w:r>
+        <w:rPr>
+          <w:b/>
+          <w:bCs/>
+        </w:rPr>
+        <w:t>лобальные адреса</w:t>
+      </w:r>
+    </w:p>
+    <w:p>
+      <w:r>
+        <w:tab/>
+      </w:r>
+      <w:r>
+        <w:t xml:space="preserve">Глобальные адреса применяются в </w:t>
+      </w:r>
+      <w:proofErr w:type="spellStart"/>
+      <w:r>
+        <w:rPr>
+          <w:lang w:val="en-US"/>
+        </w:rPr>
+        <w:t>IPv</w:t>
+      </w:r>
+      <w:proofErr w:type="spellEnd"/>
+      <w:r>
+        <w:t>6</w:t>
+      </w:r>
+      <w:r>
+        <w:t xml:space="preserve"> интернете (В интернете есть </w:t>
+      </w:r>
+      <w:proofErr w:type="spellStart"/>
+      <w:r>
+        <w:rPr>
+          <w:lang w:val="en-US"/>
+        </w:rPr>
+        <w:t>IPv</w:t>
+      </w:r>
+      <w:proofErr w:type="spellEnd"/>
+      <w:r>
+        <w:t xml:space="preserve">4 </w:t>
+      </w:r>
+      <w:r>
+        <w:t xml:space="preserve">участки и </w:t>
+      </w:r>
+      <w:proofErr w:type="spellStart"/>
+      <w:r>
+        <w:rPr>
+          <w:lang w:val="en-US"/>
+        </w:rPr>
+        <w:t>IPv</w:t>
+      </w:r>
+      <w:proofErr w:type="spellEnd"/>
+      <w:r>
+        <w:t>6</w:t>
+      </w:r>
+      <w:r>
+        <w:t>). Чтобы эти адреса определить используется префикс 001 или маска 3 -</w:t>
+      </w:r>
+      <w:r>
+        <w:t xml:space="preserve">&gt; </w:t>
+      </w:r>
+      <w:proofErr w:type="gramStart"/>
+      <w:r>
+        <w:t>001</w:t>
+      </w:r>
+      <w:r>
+        <w:t>::/</w:t>
+      </w:r>
+      <w:proofErr w:type="gramEnd"/>
+      <w:r>
+        <w:t>3</w:t>
+      </w:r>
+    </w:p>
+    <w:p>
+      <w:r>
+        <w:t>Если мы будем записывать в шестнадцат</w:t>
+      </w:r>
+      <w:r>
+        <w:t>е</w:t>
+      </w:r>
+      <w:r>
+        <w:t xml:space="preserve">ричном </w:t>
+      </w:r>
+      <w:proofErr w:type="gramStart"/>
+      <w:r>
+        <w:t>виде</w:t>
+      </w:r>
+      <w:proofErr w:type="gramEnd"/>
+      <w:r>
+        <w:t xml:space="preserve"> то получим адреса от 2000 до 3</w:t>
+      </w:r>
+      <w:r>
+        <w:rPr>
+          <w:lang w:val="en-US"/>
+        </w:rPr>
+        <w:t>FFF</w:t>
+      </w:r>
+    </w:p>
+    <w:p>
+      <w:pPr>
+        <w:jc w:val="center"/>
+      </w:pPr>
+      <w:r>
+        <w:rPr>
+          <w:noProof/>
+        </w:rPr>
+        <w:drawing>
+          <wp:inline distT="0" distB="0" distL="0" distR="0" wp14:anchorId="2579F3EE" wp14:editId="4DD5052D">
+            <wp:extent cx="4236720" cy="1391709"/>
+            <wp:effectExtent l="0" t="0" r="0" b="0"/>
+            <wp:docPr id="7" name="Рисунок 7"/>
+            <wp:cNvGraphicFramePr>
+              <a:graphicFrameLocks xmlns:a="http://schemas.openxmlformats.org/drawingml/2006/main" noChangeAspect="1"/>
+            </wp:cNvGraphicFramePr>
+            <a:graphic xmlns:a="http://schemas.openxmlformats.org/drawingml/2006/main">
+              <a:graphicData uri="http://schemas.openxmlformats.org/drawingml/2006/picture">
+                <pic:pic xmlns:pic="http://schemas.openxmlformats.org/drawingml/2006/picture">
+                  <pic:nvPicPr>
+                    <pic:cNvPr id="1" name=""/>
+                    <pic:cNvPicPr/>
+                  </pic:nvPicPr>
+                  <pic:blipFill>
+                    <a:blip r:embed="rId15"/>
+                    <a:stretch>
+                      <a:fillRect/>
+                    </a:stretch>
+                  </pic:blipFill>
+                  <pic:spPr>
+                    <a:xfrm>
+                      <a:off x="0" y="0"/>
+                      <a:ext cx="4259507" cy="1399194"/>
+                    </a:xfrm>
+                    <a:prstGeom prst="rect">
+                      <a:avLst/>
+                    </a:prstGeom>
+                  </pic:spPr>
+                </pic:pic>
+              </a:graphicData>
+            </a:graphic>
+          </wp:inline>
+        </w:drawing>
+      </w:r>
+    </w:p>
+    <w:p>
+      <w:pPr>
+        <w:ind w:firstLine="708"/>
+      </w:pPr>
+      <w:r>
+        <w:t xml:space="preserve">Как видно, </w:t>
+      </w:r>
+      <w:proofErr w:type="spellStart"/>
+      <w:r>
+        <w:rPr>
+          <w:lang w:val="en-US"/>
+        </w:rPr>
+        <w:t>ip</w:t>
+      </w:r>
+      <w:proofErr w:type="spellEnd"/>
+      <w:r>
+        <w:t xml:space="preserve"> </w:t>
+      </w:r>
+      <w:r>
+        <w:t>делится вроде как пополам</w:t>
+      </w:r>
+      <w:r>
+        <w:t>:</w:t>
+      </w:r>
+      <w:r>
+        <w:t xml:space="preserve"> 64 бита номер сети и 64 бита узла. Вот он префикс – 001 или же 3 бита. Дальше может идти глобальный префикс маршрутизации 45 бит, потом </w:t>
+      </w:r>
+      <w:r>
+        <w:rPr>
+          <w:lang w:val="en-US"/>
+        </w:rPr>
+        <w:t>ID</w:t>
+      </w:r>
+      <w:r>
+        <w:t xml:space="preserve"> </w:t>
+      </w:r>
+      <w:r>
+        <w:t>подсети 16 бит и потом адрес узла 64 бита</w:t>
+      </w:r>
+      <w:r>
+        <w:t>.</w:t>
+      </w:r>
+    </w:p>
+    <w:p>
+      <w:pPr>
+        <w:jc w:val="center"/>
+      </w:pPr>
+    </w:p>
+    <w:p>
+      <w:pPr>
+        <w:ind w:left="708" w:firstLine="708"/>
+        <w:rPr>
+          <w:b/>
+          <w:bCs/>
+        </w:rPr>
+      </w:pPr>
+      <w:r>
+        <w:rPr>
+          <w:b/>
+          <w:bCs/>
+        </w:rPr>
+        <w:t xml:space="preserve">Канальные адреса </w:t>
+      </w:r>
+      <w:proofErr w:type="spellStart"/>
+      <w:r>
+        <w:rPr>
+          <w:b/>
+          <w:bCs/>
+          <w:lang w:val="en-US"/>
+        </w:rPr>
+        <w:t>IP</w:t>
+      </w:r>
+      <w:r>
+        <w:rPr>
+          <w:b/>
+          <w:bCs/>
+          <w:lang w:val="en-US"/>
+        </w:rPr>
+        <w:t>v</w:t>
+      </w:r>
+      <w:proofErr w:type="spellEnd"/>
+      <w:r>
+        <w:rPr>
+          <w:b/>
+          <w:bCs/>
+        </w:rPr>
+        <w:t>6.</w:t>
+      </w:r>
+    </w:p>
+    <w:p>
+      <w:r>
+        <w:tab/>
+        <w:t xml:space="preserve">Они аналогичны адресам </w:t>
+      </w:r>
+      <w:r>
+        <w:rPr>
+          <w:lang w:val="en-US"/>
+        </w:rPr>
+        <w:t>APIPA</w:t>
+      </w:r>
+      <w:r>
+        <w:t xml:space="preserve">, только тут они называются </w:t>
+      </w:r>
+      <w:r>
+        <w:rPr>
+          <w:lang w:val="en-US"/>
+        </w:rPr>
+        <w:t>LLA</w:t>
+      </w:r>
+      <w:r>
+        <w:t xml:space="preserve">. </w:t>
+      </w:r>
+      <w:r>
+        <w:t>Они используются только внутри локальной сети. Причем такой адрес конфигурируется автоматически и назначается интерфейсу даже если интерфейсу вписывается адрес вручную. На всякий случай, чтобы узлы себя видели в локальной сети</w:t>
+      </w:r>
+    </w:p>
+    <w:p>
+      <w:r>
+        <w:tab/>
+        <w:t xml:space="preserve">Как его узнать? Он всегда начинается с </w:t>
+      </w:r>
+      <w:proofErr w:type="spellStart"/>
+      <w:r>
+        <w:rPr>
+          <w:b/>
+          <w:bCs/>
+          <w:lang w:val="en-US"/>
+        </w:rPr>
+        <w:t>fe</w:t>
+      </w:r>
+      <w:proofErr w:type="spellEnd"/>
+      <w:r>
+        <w:rPr>
+          <w:b/>
+          <w:bCs/>
+        </w:rPr>
+        <w:t>80</w:t>
+      </w:r>
+      <w:r>
+        <w:t>.</w:t>
+      </w:r>
+    </w:p>
+    <w:p>
+      <w:r>
+        <w:tab/>
+        <w:t xml:space="preserve">И еще один момент. У него в конце стоит </w:t>
+      </w:r>
+      <w:r>
+        <w:t xml:space="preserve">“% 13” </w:t>
+      </w:r>
+      <w:r>
+        <w:t>в данном случае. Это так называемый идентификатор зоны. Он не относится к 128 битам адреса. Почему он появляется? Потому что номер сети у всех этих адресов одинаковый (</w:t>
+      </w:r>
+      <w:proofErr w:type="spellStart"/>
+      <w:r>
+        <w:rPr>
+          <w:lang w:val="en-US"/>
+        </w:rPr>
+        <w:t>fe</w:t>
+      </w:r>
+      <w:proofErr w:type="spellEnd"/>
+      <w:r>
+        <w:t>80</w:t>
+      </w:r>
+      <w:r>
+        <w:t>)</w:t>
+      </w:r>
+      <w:r>
+        <w:t xml:space="preserve">. </w:t>
+      </w:r>
+      <w:r>
+        <w:t>То</w:t>
+      </w:r>
+      <w:r>
+        <w:t xml:space="preserve"> </w:t>
+      </w:r>
+      <w:r>
+        <w:t xml:space="preserve">есть они в одной сети. Но локальная сеть может иметь </w:t>
+      </w:r>
+      <w:r>
+        <w:t>более сложную структуру,</w:t>
+      </w:r>
+      <w:r>
+        <w:t xml:space="preserve"> и мы получается не можем обращаться в конкретные подсети. Поэтому независимо от нас сеть делится на некие зоны и присваивается этот идентификатор зоны. </w:t>
+      </w:r>
+      <w:r>
+        <w:t>Единственное,</w:t>
+      </w:r>
+      <w:r>
+        <w:t xml:space="preserve"> где может понадобится этот идентификатор зоны</w:t>
+      </w:r>
+      <w:r>
+        <w:t>, это т</w:t>
+      </w:r>
+      <w:r>
+        <w:t xml:space="preserve">олько </w:t>
+      </w:r>
+      <w:r>
+        <w:lastRenderedPageBreak/>
+        <w:t xml:space="preserve">в том случае если мы </w:t>
+      </w:r>
+      <w:proofErr w:type="spellStart"/>
+      <w:r>
+        <w:t>пингуем</w:t>
+      </w:r>
+      <w:proofErr w:type="spellEnd"/>
+      <w:r>
+        <w:t xml:space="preserve"> соседний компьютер по адресу с идентифи</w:t>
+      </w:r>
+      <w:r>
+        <w:t>ка</w:t>
+      </w:r>
+      <w:r>
+        <w:t>тором зоны, то мы указываем идентификатор зоны своего компьютера.</w:t>
+      </w:r>
+    </w:p>
+    <w:p>
+      <w:pPr>
+        <w:jc w:val="center"/>
+      </w:pPr>
+      <w:r>
+        <w:drawing>
+          <wp:inline distT="0" distB="0" distL="0" distR="0" wp14:anchorId="63B7955E" wp14:editId="2E98C7DF">
+            <wp:extent cx="3970020" cy="1758182"/>
+            <wp:effectExtent l="0" t="0" r="0" b="0"/>
+            <wp:docPr id="3" name="Рисунок 3"/>
+            <wp:cNvGraphicFramePr>
+              <a:graphicFrameLocks xmlns:a="http://schemas.openxmlformats.org/drawingml/2006/main" noChangeAspect="1"/>
+            </wp:cNvGraphicFramePr>
+            <a:graphic xmlns:a="http://schemas.openxmlformats.org/drawingml/2006/main">
+              <a:graphicData uri="http://schemas.openxmlformats.org/drawingml/2006/picture">
+                <pic:pic xmlns:pic="http://schemas.openxmlformats.org/drawingml/2006/picture">
+                  <pic:nvPicPr>
+                    <pic:cNvPr id="1" name=""/>
+                    <pic:cNvPicPr/>
+                  </pic:nvPicPr>
+                  <pic:blipFill>
+                    <a:blip r:embed="rId16"/>
+                    <a:stretch>
+                      <a:fillRect/>
+                    </a:stretch>
+                  </pic:blipFill>
+                  <pic:spPr>
+                    <a:xfrm>
+                      <a:off x="0" y="0"/>
+                      <a:ext cx="3977925" cy="1761683"/>
+                    </a:xfrm>
+                    <a:prstGeom prst="rect">
+                      <a:avLst/>
+                    </a:prstGeom>
+                  </pic:spPr>
+                </pic:pic>
+              </a:graphicData>
+            </a:graphic>
+          </wp:inline>
+        </w:drawing>
+      </w:r>
+    </w:p>
+    <w:p>
+      <w:pPr>
+        <w:ind w:firstLine="708"/>
+      </w:pPr>
+      <w:r>
+        <w:t xml:space="preserve">У него вот 10 бит это </w:t>
+      </w:r>
+      <w:proofErr w:type="spellStart"/>
+      <w:r>
+        <w:rPr>
+          <w:lang w:val="en-US"/>
+        </w:rPr>
+        <w:t>fe</w:t>
+      </w:r>
+      <w:proofErr w:type="spellEnd"/>
+      <w:r>
+        <w:t>80</w:t>
+      </w:r>
+      <w:r>
+        <w:t xml:space="preserve"> в начале. Потому 54 бита </w:t>
+      </w:r>
+      <w:proofErr w:type="gramStart"/>
+      <w:r>
+        <w:t>нулей</w:t>
+      </w:r>
+      <w:proofErr w:type="gramEnd"/>
+      <w:r>
+        <w:t xml:space="preserve"> ибо в такой сети нету маршрутизации. А потом номер узла 64 бита и в конце </w:t>
+      </w:r>
+      <w:r>
+        <w:rPr>
+          <w:lang w:val="en-US"/>
+        </w:rPr>
+        <w:t>ID</w:t>
+      </w:r>
+      <w:r>
+        <w:t xml:space="preserve"> зоны не входящий в адрес.</w:t>
+      </w:r>
+    </w:p>
+    <w:p/>
+    <w:p>
+      <w:pPr>
+        <w:rPr>
+          <w:b/>
+          <w:bCs/>
+        </w:rPr>
+      </w:pPr>
+      <w:r>
+        <w:tab/>
+      </w:r>
+      <w:r>
+        <w:tab/>
+      </w:r>
+      <w:r>
+        <w:rPr>
+          <w:b/>
+          <w:bCs/>
+        </w:rPr>
+        <w:t>Уникальные локальные адреса (</w:t>
+      </w:r>
+      <w:r>
+        <w:rPr>
+          <w:b/>
+          <w:bCs/>
+          <w:lang w:val="en-US"/>
+        </w:rPr>
+        <w:t>ULA</w:t>
+      </w:r>
+      <w:r>
+        <w:rPr>
+          <w:b/>
+          <w:bCs/>
+        </w:rPr>
+        <w:t>)</w:t>
+      </w:r>
+    </w:p>
+    <w:p>
+      <w:pPr>
+        <w:ind w:firstLine="708"/>
+      </w:pPr>
+      <w:r>
+        <w:t xml:space="preserve">Это адреса аналогичные частным адресам </w:t>
+      </w:r>
+      <w:proofErr w:type="spellStart"/>
+      <w:r>
+        <w:rPr>
+          <w:lang w:val="en-US"/>
+        </w:rPr>
+        <w:t>IPv</w:t>
+      </w:r>
+      <w:proofErr w:type="spellEnd"/>
+      <w:r>
+        <w:t>4</w:t>
+      </w:r>
+      <w:r>
+        <w:t xml:space="preserve">. Эти адреса только внутри частной сети могут использоваться и в интернете не обрабатываются. Но частная сеть может быть крупной и в нём могут быть свои маршрутизаторы. Так вот эти адреса внутри частной сети позволяют выполнять маршрутизацию внутри. Узнать их можно по началу </w:t>
+      </w:r>
+      <w:r>
+        <w:t>“</w:t>
+      </w:r>
+      <w:proofErr w:type="spellStart"/>
+      <w:r>
+        <w:rPr>
+          <w:b/>
+          <w:bCs/>
+          <w:lang w:val="en-US"/>
+        </w:rPr>
+        <w:t>fd</w:t>
+      </w:r>
+      <w:proofErr w:type="spellEnd"/>
+      <w:r>
+        <w:t>”</w:t>
+      </w:r>
+      <w:r>
+        <w:t xml:space="preserve">. Но номер сети у них есть, поэтому могут быть </w:t>
+      </w:r>
+      <w:proofErr w:type="spellStart"/>
+      <w:r>
+        <w:rPr>
+          <w:lang w:val="en-US"/>
+        </w:rPr>
+        <w:t>fd</w:t>
+      </w:r>
+      <w:proofErr w:type="spellEnd"/>
+      <w:r>
+        <w:t xml:space="preserve">65, </w:t>
+      </w:r>
+      <w:proofErr w:type="spellStart"/>
+      <w:r>
+        <w:rPr>
+          <w:lang w:val="en-US"/>
+        </w:rPr>
+        <w:t>fd</w:t>
+      </w:r>
+      <w:proofErr w:type="spellEnd"/>
+      <w:r>
+        <w:t>22</w:t>
+      </w:r>
+      <w:r>
+        <w:t xml:space="preserve"> и так далее.</w:t>
+      </w:r>
+    </w:p>
+    <w:p>
+      <w:pPr>
+        <w:jc w:val="center"/>
+      </w:pPr>
+      <w:r>
+        <w:drawing>
+          <wp:inline distT="0" distB="0" distL="0" distR="0" wp14:anchorId="50700ECD" wp14:editId="1F8D6832">
+            <wp:extent cx="3771900" cy="1341030"/>
+            <wp:effectExtent l="0" t="0" r="0" b="0"/>
+            <wp:docPr id="4" name="Рисунок 4"/>
+            <wp:cNvGraphicFramePr>
+              <a:graphicFrameLocks xmlns:a="http://schemas.openxmlformats.org/drawingml/2006/main" noChangeAspect="1"/>
+            </wp:cNvGraphicFramePr>
+            <a:graphic xmlns:a="http://schemas.openxmlformats.org/drawingml/2006/main">
+              <a:graphicData uri="http://schemas.openxmlformats.org/drawingml/2006/picture">
+                <pic:pic xmlns:pic="http://schemas.openxmlformats.org/drawingml/2006/picture">
+                  <pic:nvPicPr>
+                    <pic:cNvPr id="1" name=""/>
+                    <pic:cNvPicPr/>
+                  </pic:nvPicPr>
+                  <pic:blipFill>
+                    <a:blip r:embed="rId17"/>
+                    <a:stretch>
+                      <a:fillRect/>
+                    </a:stretch>
+                  </pic:blipFill>
+                  <pic:spPr>
+                    <a:xfrm>
+                      <a:off x="0" y="0"/>
+                      <a:ext cx="3786574" cy="1346247"/>
+                    </a:xfrm>
+                    <a:prstGeom prst="rect">
+                      <a:avLst/>
+                    </a:prstGeom>
+                  </pic:spPr>
+                </pic:pic>
+              </a:graphicData>
+            </a:graphic>
+          </wp:inline>
+        </w:drawing>
+      </w:r>
+    </w:p>
+    <w:p>
+      <w:pPr>
+        <w:ind w:firstLine="708"/>
+      </w:pPr>
+      <w:r>
+        <w:t xml:space="preserve">Видите? Вот начало 8 бит – </w:t>
+      </w:r>
+      <w:proofErr w:type="spellStart"/>
+      <w:r>
+        <w:rPr>
+          <w:lang w:val="en-US"/>
+        </w:rPr>
+        <w:t>fd</w:t>
+      </w:r>
+      <w:proofErr w:type="spellEnd"/>
+      <w:r>
+        <w:t xml:space="preserve">, а дальше идет глобальный </w:t>
+      </w:r>
+      <w:r>
+        <w:rPr>
+          <w:lang w:val="en-US"/>
+        </w:rPr>
+        <w:t>ID</w:t>
+      </w:r>
+      <w:r>
+        <w:t xml:space="preserve"> </w:t>
+      </w:r>
+      <w:r>
+        <w:t xml:space="preserve">– 40 бит, </w:t>
+      </w:r>
+      <w:r>
+        <w:rPr>
+          <w:lang w:val="en-US"/>
+        </w:rPr>
+        <w:t>ID</w:t>
+      </w:r>
+      <w:r>
+        <w:t xml:space="preserve"> </w:t>
+      </w:r>
+      <w:r>
+        <w:t>подсети – 16 бит и адрес узла – 54 бита.</w:t>
+      </w:r>
+    </w:p>
+    <w:p>
+      <w:pPr>
+        <w:ind w:firstLine="708"/>
+      </w:pPr>
+      <w:r>
+        <w:t xml:space="preserve">Вот собственно </w:t>
+      </w:r>
+      <w:r>
+        <w:t>вся информация,</w:t>
+      </w:r>
+      <w:r>
+        <w:t xml:space="preserve"> которую мы изучаем по адресам. Остались у нас только символьные адреса. Про это мы еще будем говорить подробно. Пока только некая вводная информация</w:t>
+      </w:r>
+    </w:p>
+    <w:p>
+      <w:pPr>
+        <w:ind w:firstLine="708"/>
+      </w:pPr>
+    </w:p>
+    <w:p>
+      <w:pPr>
+        <w:rPr>
+          <w:lang w:val="en-US"/>
+        </w:rPr>
+      </w:pPr>
+    </w:p>
+    <w:p>
+      <w:pPr>
+        <w:rPr>
+          <w:lang w:val="en-US"/>
+        </w:rPr>
+      </w:pPr>
+    </w:p>
+    <w:p>
+      <w:pPr>
+        <w:rPr>
+          <w:lang w:val="en-US"/>
+        </w:rPr>
+      </w:pPr>
+    </w:p>
+    <w:p>
+      <w:pPr>
+        <w:rPr>
+          <w:lang w:val="en-US"/>
+        </w:rPr>
+      </w:pPr>
+    </w:p>
+    <w:p>
+      <w:pPr>
+        <w:rPr>
+          <w:lang w:val="en-US"/>
+        </w:rPr>
+      </w:pPr>
+    </w:p>
+    <w:p>
+      <w:pPr>
+        <w:rPr>
+          <w:lang w:val="en-US"/>
+        </w:rPr>
+      </w:pPr>
+    </w:p>
+    <w:p>
+      <w:pPr>
+        <w:rPr>
+          <w:lang w:val="en-US"/>
+        </w:rPr>
+      </w:pPr>
+    </w:p>
+    <w:p>
+      <w:r>
+        <w:rPr>
+          <w:lang w:val="en-US"/>
+        </w:rPr>
+        <w:lastRenderedPageBreak/>
+        <w:t>[</w:t>
+      </w:r>
+      <w:r>
+        <w:t>Вопрос 8</w:t>
+      </w:r>
+      <w:r>
+        <w:rPr>
+          <w:lang w:val="en-US"/>
+        </w:rPr>
+        <w:t>]</w:t>
+      </w:r>
+    </w:p>
+    <w:p>
+      <w:pPr>
+        <w:ind w:firstLine="708"/>
+      </w:pPr>
+      <w:r>
+        <w:t>Во-первых,</w:t>
+      </w:r>
+      <w:r>
+        <w:t xml:space="preserve"> символьные адреса могут использоваться в любых сетях. Символьные адреса предназначены только для удобства пользователя. Поэтому они желательно несут смысловую нагрузку, чтобы человек мог их запомниться. Эти адреса тоже имеют иерархическую структуру.</w:t>
+      </w:r>
+    </w:p>
+    <w:p/>
+    <w:p>
+      <w:r>
+        <w:t>Примеры таких адресов</w:t>
+      </w:r>
+      <w:r>
+        <w:t>:</w:t>
+      </w:r>
+    </w:p>
+    <w:p>
+      <w:pPr>
+        <w:pStyle w:val="a5"/>
+        <w:numPr>
+          <w:ilvl w:val="0"/>
+          <w:numId w:val="8"/>
+        </w:numPr>
+      </w:pPr>
+      <w:r>
+        <w:rPr>
+          <w:lang w:val="en-US"/>
+        </w:rPr>
+        <w:t>UNC</w:t>
+      </w:r>
+      <w:r>
+        <w:t xml:space="preserve"> </w:t>
+      </w:r>
+      <w:r>
+        <w:t>адреса</w:t>
+      </w:r>
+      <w:r>
+        <w:t xml:space="preserve">: </w:t>
+      </w:r>
+      <w:hyperlink r:id="rId18" w:history="1">
+        <w:r>
+          <w:rPr>
+            <w:rStyle w:val="a3"/>
+          </w:rPr>
+          <w:t>\\</w:t>
+        </w:r>
+        <w:r>
+          <w:rPr>
+            <w:rStyle w:val="a3"/>
+            <w:lang w:val="en-US"/>
+          </w:rPr>
+          <w:t>pv</w:t>
+        </w:r>
+        <w:r>
+          <w:rPr>
+            <w:rStyle w:val="a3"/>
+          </w:rPr>
+          <w:t>1-</w:t>
+        </w:r>
+        <w:r>
+          <w:rPr>
+            <w:rStyle w:val="a3"/>
+            <w:lang w:val="en-US"/>
+          </w:rPr>
+          <w:t>server</w:t>
+        </w:r>
+        <w:r>
+          <w:rPr>
+            <w:rStyle w:val="a3"/>
+          </w:rPr>
+          <w:t>\ДП2019\</w:t>
+        </w:r>
+        <w:proofErr w:type="spellStart"/>
+        <w:r>
+          <w:rPr>
+            <w:rStyle w:val="a3"/>
+          </w:rPr>
+          <w:t>Правила_оформления</w:t>
+        </w:r>
+        <w:proofErr w:type="spellEnd"/>
+        <w:r>
+          <w:rPr>
+            <w:rStyle w:val="a3"/>
+          </w:rPr>
+          <w:t>.</w:t>
+        </w:r>
+        <w:r>
+          <w:rPr>
+            <w:rStyle w:val="a3"/>
+            <w:lang w:val="en-US"/>
+          </w:rPr>
+          <w:t>doc</w:t>
+        </w:r>
+      </w:hyperlink>
+    </w:p>
+    <w:p>
+      <w:pPr>
+        <w:pStyle w:val="a5"/>
+        <w:numPr>
+          <w:ilvl w:val="0"/>
+          <w:numId w:val="8"/>
+        </w:numPr>
+      </w:pPr>
+      <w:r>
+        <w:rPr>
+          <w:lang w:val="en-US"/>
+        </w:rPr>
+        <w:t>DNS</w:t>
+      </w:r>
+      <w:r>
+        <w:t xml:space="preserve"> </w:t>
+      </w:r>
+      <w:r>
+        <w:t>адреса</w:t>
+      </w:r>
+      <w:r>
+        <w:t>:</w:t>
+      </w:r>
+      <w:r>
+        <w:t xml:space="preserve"> 219-</w:t>
+      </w:r>
+      <w:proofErr w:type="gramStart"/>
+      <w:r>
+        <w:t>3.</w:t>
+      </w:r>
+      <w:proofErr w:type="spellStart"/>
+      <w:r>
+        <w:rPr>
+          <w:lang w:val="en-US"/>
+        </w:rPr>
+        <w:t>povt</w:t>
+      </w:r>
+      <w:proofErr w:type="spellEnd"/>
+      <w:r>
+        <w:t>.</w:t>
+      </w:r>
+      <w:proofErr w:type="spellStart"/>
+      <w:r>
+        <w:rPr>
+          <w:lang w:val="en-US"/>
+        </w:rPr>
+        <w:t>fitr</w:t>
+      </w:r>
+      <w:proofErr w:type="spellEnd"/>
+      <w:r>
+        <w:t>.</w:t>
+      </w:r>
+      <w:proofErr w:type="spellStart"/>
+      <w:r>
+        <w:rPr>
+          <w:lang w:val="en-US"/>
+        </w:rPr>
+        <w:t>bntu</w:t>
+      </w:r>
+      <w:proofErr w:type="spellEnd"/>
+      <w:r>
+        <w:t>.</w:t>
+      </w:r>
+      <w:r>
+        <w:rPr>
+          <w:lang w:val="en-US"/>
+        </w:rPr>
+        <w:t>by</w:t>
+      </w:r>
+      <w:proofErr w:type="gramEnd"/>
+    </w:p>
+    <w:p>
+      <w:pPr>
+        <w:pStyle w:val="a5"/>
+        <w:numPr>
+          <w:ilvl w:val="0"/>
+          <w:numId w:val="8"/>
+        </w:numPr>
+      </w:pPr>
+      <w:r>
+        <w:rPr>
+          <w:lang w:val="en-US"/>
+        </w:rPr>
+        <w:t>URI</w:t>
+      </w:r>
+      <w:r>
+        <w:t xml:space="preserve"> </w:t>
+      </w:r>
+      <w:r>
+        <w:t>адреса</w:t>
+      </w:r>
+      <w:r>
+        <w:t xml:space="preserve">: </w:t>
+      </w:r>
+      <w:hyperlink r:id="rId19" w:history="1">
+        <w:r>
+          <w:rPr>
+            <w:rStyle w:val="a3"/>
+            <w:lang w:val="en-US"/>
+          </w:rPr>
+          <w:t>ftp</w:t>
+        </w:r>
+        <w:r>
+          <w:rPr>
+            <w:rStyle w:val="a3"/>
+          </w:rPr>
+          <w:t>://</w:t>
+        </w:r>
+        <w:r>
+          <w:rPr>
+            <w:rStyle w:val="a3"/>
+            <w:lang w:val="en-US"/>
+          </w:rPr>
+          <w:t>ftp</w:t>
+        </w:r>
+        <w:r>
+          <w:rPr>
+            <w:rStyle w:val="a3"/>
+          </w:rPr>
+          <w:t>.</w:t>
+        </w:r>
+        <w:proofErr w:type="spellStart"/>
+        <w:r>
+          <w:rPr>
+            <w:rStyle w:val="a3"/>
+            <w:lang w:val="en-US"/>
+          </w:rPr>
+          <w:t>ncsa</w:t>
+        </w:r>
+        <w:proofErr w:type="spellEnd"/>
+        <w:r>
+          <w:rPr>
+            <w:rStyle w:val="a3"/>
+          </w:rPr>
+          <w:t>.</w:t>
+        </w:r>
+        <w:proofErr w:type="spellStart"/>
+        <w:r>
+          <w:rPr>
+            <w:rStyle w:val="a3"/>
+            <w:lang w:val="en-US"/>
+          </w:rPr>
+          <w:t>uiuc</w:t>
+        </w:r>
+        <w:proofErr w:type="spellEnd"/>
+        <w:r>
+          <w:rPr>
+            <w:rStyle w:val="a3"/>
+          </w:rPr>
+          <w:t>.</w:t>
+        </w:r>
+        <w:proofErr w:type="spellStart"/>
+        <w:r>
+          <w:rPr>
+            <w:rStyle w:val="a3"/>
+            <w:lang w:val="en-US"/>
+          </w:rPr>
+          <w:t>edu</w:t>
+        </w:r>
+        <w:proofErr w:type="spellEnd"/>
+        <w:r>
+          <w:rPr>
+            <w:rStyle w:val="a3"/>
+          </w:rPr>
+          <w:t>/</w:t>
+        </w:r>
+        <w:r>
+          <w:rPr>
+            <w:rStyle w:val="a3"/>
+            <w:lang w:val="en-US"/>
+          </w:rPr>
+          <w:t>Mac</w:t>
+        </w:r>
+        <w:r>
+          <w:rPr>
+            <w:rStyle w:val="a3"/>
+          </w:rPr>
+          <w:t>/</w:t>
+        </w:r>
+        <w:r>
+          <w:rPr>
+            <w:rStyle w:val="a3"/>
+            <w:lang w:val="en-US"/>
+          </w:rPr>
+          <w:t>Mosaic</w:t>
+        </w:r>
+      </w:hyperlink>
+    </w:p>
+    <w:p/>
+    <w:p/>
     <w:sectPr>
       <w:pgSz w:w="11906" w:h="16838"/>
       <w:pgMar w:top="1134" w:right="850" w:bottom="1134" w:left="1701" w:header="708" w:footer="708" w:gutter="0"/>
@@ -4258,6 +6131,95 @@
     </w:lvl>
   </w:abstractNum>
   <w:abstractNum w:abstractNumId="1" w15:restartNumberingAfterBreak="0">
+    <w:nsid w:val="191871F3"/>
+    <w:multiLevelType w:val="hybridMultilevel"/>
+    <w:tmpl w:val="62E6AF0A"/>
+    <w:lvl w:ilvl="0" w:tplc="E1A2A6B8">
+      <w:start w:val="1"/>
+      <w:numFmt w:val="decimal"/>
+      <w:lvlText w:val="%1)"/>
+      <w:lvlJc w:val="left"/>
+      <w:pPr>
+        <w:ind w:left="1068" w:hanging="360"/>
+      </w:pPr>
+      <w:rPr>
+        <w:rFonts w:hint="default"/>
+      </w:rPr>
+    </w:lvl>
+    <w:lvl w:ilvl="1" w:tplc="04190019" w:tentative="1">
+      <w:start w:val="1"/>
+      <w:numFmt w:val="lowerLetter"/>
+      <w:lvlText w:val="%2."/>
+      <w:lvlJc w:val="left"/>
+      <w:pPr>
+        <w:ind w:left="1788" w:hanging="360"/>
+      </w:pPr>
+    </w:lvl>
+    <w:lvl w:ilvl="2" w:tplc="0419001B" w:tentative="1">
+      <w:start w:val="1"/>
+      <w:numFmt w:val="lowerRoman"/>
+      <w:lvlText w:val="%3."/>
+      <w:lvlJc w:val="right"/>
+      <w:pPr>
+        <w:ind w:left="2508" w:hanging="180"/>
+      </w:pPr>
+    </w:lvl>
+    <w:lvl w:ilvl="3" w:tplc="0419000F" w:tentative="1">
+      <w:start w:val="1"/>
+      <w:numFmt w:val="decimal"/>
+      <w:lvlText w:val="%4."/>
+      <w:lvlJc w:val="left"/>
+      <w:pPr>
+        <w:ind w:left="3228" w:hanging="360"/>
+      </w:pPr>
+    </w:lvl>
+    <w:lvl w:ilvl="4" w:tplc="04190019" w:tentative="1">
+      <w:start w:val="1"/>
+      <w:numFmt w:val="lowerLetter"/>
+      <w:lvlText w:val="%5."/>
+      <w:lvlJc w:val="left"/>
+      <w:pPr>
+        <w:ind w:left="3948" w:hanging="360"/>
+      </w:pPr>
+    </w:lvl>
+    <w:lvl w:ilvl="5" w:tplc="0419001B" w:tentative="1">
+      <w:start w:val="1"/>
+      <w:numFmt w:val="lowerRoman"/>
+      <w:lvlText w:val="%6."/>
+      <w:lvlJc w:val="right"/>
+      <w:pPr>
+        <w:ind w:left="4668" w:hanging="180"/>
+      </w:pPr>
+    </w:lvl>
+    <w:lvl w:ilvl="6" w:tplc="0419000F" w:tentative="1">
+      <w:start w:val="1"/>
+      <w:numFmt w:val="decimal"/>
+      <w:lvlText w:val="%7."/>
+      <w:lvlJc w:val="left"/>
+      <w:pPr>
+        <w:ind w:left="5388" w:hanging="360"/>
+      </w:pPr>
+    </w:lvl>
+    <w:lvl w:ilvl="7" w:tplc="04190019" w:tentative="1">
+      <w:start w:val="1"/>
+      <w:numFmt w:val="lowerLetter"/>
+      <w:lvlText w:val="%8."/>
+      <w:lvlJc w:val="left"/>
+      <w:pPr>
+        <w:ind w:left="6108" w:hanging="360"/>
+      </w:pPr>
+    </w:lvl>
+    <w:lvl w:ilvl="8" w:tplc="0419001B" w:tentative="1">
+      <w:start w:val="1"/>
+      <w:numFmt w:val="lowerRoman"/>
+      <w:lvlText w:val="%9."/>
+      <w:lvlJc w:val="right"/>
+      <w:pPr>
+        <w:ind w:left="6828" w:hanging="180"/>
+      </w:pPr>
+    </w:lvl>
+  </w:abstractNum>
+  <w:abstractNum w:abstractNumId="2" w15:restartNumberingAfterBreak="0">
     <w:nsid w:val="1B9268F0"/>
     <w:multiLevelType w:val="hybridMultilevel"/>
     <w:tmpl w:val="6CB25ADA"/>
@@ -4346,7 +6308,7 @@
       </w:pPr>
     </w:lvl>
   </w:abstractNum>
-  <w:abstractNum w:abstractNumId="2" w15:restartNumberingAfterBreak="0">
+  <w:abstractNum w:abstractNumId="3" w15:restartNumberingAfterBreak="0">
     <w:nsid w:val="22140D4C"/>
     <w:multiLevelType w:val="hybridMultilevel"/>
     <w:tmpl w:val="06C4F350"/>
@@ -4458,7 +6420,120 @@
       </w:rPr>
     </w:lvl>
   </w:abstractNum>
-  <w:abstractNum w:abstractNumId="3" w15:restartNumberingAfterBreak="0">
+  <w:abstractNum w:abstractNumId="4" w15:restartNumberingAfterBreak="0">
+    <w:nsid w:val="3BDA509A"/>
+    <w:multiLevelType w:val="hybridMultilevel"/>
+    <w:tmpl w:val="48A42698"/>
+    <w:lvl w:ilvl="0" w:tplc="0936A076">
+      <w:start w:val="8"/>
+      <w:numFmt w:val="bullet"/>
+      <w:lvlText w:val="-"/>
+      <w:lvlJc w:val="left"/>
+      <w:pPr>
+        <w:ind w:left="720" w:hanging="360"/>
+      </w:pPr>
+      <w:rPr>
+        <w:rFonts w:ascii="Calibri" w:eastAsiaTheme="minorHAnsi" w:hAnsi="Calibri" w:cs="Calibri" w:hint="default"/>
+      </w:rPr>
+    </w:lvl>
+    <w:lvl w:ilvl="1" w:tplc="04190003">
+      <w:start w:val="1"/>
+      <w:numFmt w:val="bullet"/>
+      <w:lvlText w:val="o"/>
+      <w:lvlJc w:val="left"/>
+      <w:pPr>
+        <w:ind w:left="1440" w:hanging="360"/>
+      </w:pPr>
+      <w:rPr>
+        <w:rFonts w:ascii="Courier New" w:hAnsi="Courier New" w:cs="Courier New" w:hint="default"/>
+      </w:rPr>
+    </w:lvl>
+    <w:lvl w:ilvl="2" w:tplc="04190005">
+      <w:start w:val="1"/>
+      <w:numFmt w:val="bullet"/>
+      <w:lvlText w:val=""/>
+      <w:lvlJc w:val="left"/>
+      <w:pPr>
+        <w:ind w:left="2160" w:hanging="360"/>
+      </w:pPr>
+      <w:rPr>
+        <w:rFonts w:ascii="Wingdings" w:hAnsi="Wingdings" w:hint="default"/>
+      </w:rPr>
+    </w:lvl>
+    <w:lvl w:ilvl="3" w:tplc="04190001">
+      <w:start w:val="1"/>
+      <w:numFmt w:val="bullet"/>
+      <w:lvlText w:val=""/>
+      <w:lvlJc w:val="left"/>
+      <w:pPr>
+        <w:ind w:left="2880" w:hanging="360"/>
+      </w:pPr>
+      <w:rPr>
+        <w:rFonts w:ascii="Symbol" w:hAnsi="Symbol" w:hint="default"/>
+      </w:rPr>
+    </w:lvl>
+    <w:lvl w:ilvl="4" w:tplc="04190003">
+      <w:start w:val="1"/>
+      <w:numFmt w:val="bullet"/>
+      <w:lvlText w:val="o"/>
+      <w:lvlJc w:val="left"/>
+      <w:pPr>
+        <w:ind w:left="3600" w:hanging="360"/>
+      </w:pPr>
+      <w:rPr>
+        <w:rFonts w:ascii="Courier New" w:hAnsi="Courier New" w:cs="Courier New" w:hint="default"/>
+      </w:rPr>
+    </w:lvl>
+    <w:lvl w:ilvl="5" w:tplc="04190005">
+      <w:start w:val="1"/>
+      <w:numFmt w:val="bullet"/>
+      <w:lvlText w:val=""/>
+      <w:lvlJc w:val="left"/>
+      <w:pPr>
+        <w:ind w:left="4320" w:hanging="360"/>
+      </w:pPr>
+      <w:rPr>
+        <w:rFonts w:ascii="Wingdings" w:hAnsi="Wingdings" w:hint="default"/>
+      </w:rPr>
+    </w:lvl>
+    <w:lvl w:ilvl="6" w:tplc="04190001">
+      <w:start w:val="1"/>
+      <w:numFmt w:val="bullet"/>
+      <w:lvlText w:val=""/>
+      <w:lvlJc w:val="left"/>
+      <w:pPr>
+        <w:ind w:left="5040" w:hanging="360"/>
+      </w:pPr>
+      <w:rPr>
+        <w:rFonts w:ascii="Symbol" w:hAnsi="Symbol" w:hint="default"/>
+      </w:rPr>
+    </w:lvl>
+    <w:lvl w:ilvl="7" w:tplc="04190003" w:tentative="1">
+      <w:start w:val="1"/>
+      <w:numFmt w:val="bullet"/>
+      <w:lvlText w:val="o"/>
+      <w:lvlJc w:val="left"/>
+      <w:pPr>
+        <w:ind w:left="5760" w:hanging="360"/>
+      </w:pPr>
+      <w:rPr>
+        <w:rFonts w:ascii="Courier New" w:hAnsi="Courier New" w:cs="Courier New" w:hint="default"/>
+      </w:rPr>
+    </w:lvl>
+    <w:lvl w:ilvl="8" w:tplc="04190005" w:tentative="1">
+      <w:start w:val="1"/>
+      <w:numFmt w:val="bullet"/>
+      <w:lvlText w:val=""/>
+      <w:lvlJc w:val="left"/>
+      <w:pPr>
+        <w:ind w:left="6480" w:hanging="360"/>
+      </w:pPr>
+      <w:rPr>
+        <w:rFonts w:ascii="Wingdings" w:hAnsi="Wingdings" w:hint="default"/>
+      </w:rPr>
+    </w:lvl>
+  </w:abstractNum>
+  <w:abstractNum w:abstractNumId="5" w15:restartNumberingAfterBreak="0">
     <w:nsid w:val="4FCF07E4"/>
     <w:multiLevelType w:val="hybridMultilevel"/>
     <w:tmpl w:val="8B721AE6"/>
@@ -4547,7 +6622,7 @@
       </w:pPr>
     </w:lvl>
   </w:abstractNum>
-  <w:abstractNum w:abstractNumId="4" w15:restartNumberingAfterBreak="0">
+  <w:abstractNum w:abstractNumId="6" w15:restartNumberingAfterBreak="0">
     <w:nsid w:val="5505704B"/>
     <w:multiLevelType w:val="hybridMultilevel"/>
     <w:tmpl w:val="F4AC1632"/>
@@ -4636,7 +6711,96 @@
       </w:pPr>
     </w:lvl>
   </w:abstractNum>
-  <w:abstractNum w:abstractNumId="5" w15:restartNumberingAfterBreak="0">
+  <w:abstractNum w:abstractNumId="7" w15:restartNumberingAfterBreak="0">
+    <w:nsid w:val="72933EC2"/>
+    <w:multiLevelType w:val="hybridMultilevel"/>
+    <w:tmpl w:val="F290FEE8"/>
+    <w:lvl w:ilvl="0" w:tplc="0419000F">
+      <w:start w:val="1"/>
+      <w:numFmt w:val="decimal"/>
+      <w:lvlText w:val="%1."/>
+      <w:lvlJc w:val="left"/>
+      <w:pPr>
+        <w:ind w:left="720" w:hanging="360"/>
+      </w:pPr>
+      <w:rPr>
+        <w:rFonts w:hint="default"/>
+      </w:rPr>
+    </w:lvl>
+    <w:lvl w:ilvl="1" w:tplc="04190019" w:tentative="1">
+      <w:start w:val="1"/>
+      <w:numFmt w:val="lowerLetter"/>
+      <w:lvlText w:val="%2."/>
+      <w:lvlJc w:val="left"/>
+      <w:pPr>
+        <w:ind w:left="1440" w:hanging="360"/>
+      </w:pPr>
+    </w:lvl>
+    <w:lvl w:ilvl="2" w:tplc="0419001B" w:tentative="1">
+      <w:start w:val="1"/>
+      <w:numFmt w:val="lowerRoman"/>
+      <w:lvlText w:val="%3."/>
+      <w:lvlJc w:val="right"/>
+      <w:pPr>
+        <w:ind w:left="2160" w:hanging="180"/>
+      </w:pPr>
+    </w:lvl>
+    <w:lvl w:ilvl="3" w:tplc="0419000F" w:tentative="1">
+      <w:start w:val="1"/>
+      <w:numFmt w:val="decimal"/>
+      <w:lvlText w:val="%4."/>
+      <w:lvlJc w:val="left"/>
+      <w:pPr>
+        <w:ind w:left="2880" w:hanging="360"/>
+      </w:pPr>
+    </w:lvl>
+    <w:lvl w:ilvl="4" w:tplc="04190019" w:tentative="1">
+      <w:start w:val="1"/>
+      <w:numFmt w:val="lowerLetter"/>
+      <w:lvlText w:val="%5."/>
+      <w:lvlJc w:val="left"/>
+      <w:pPr>
+        <w:ind w:left="3600" w:hanging="360"/>
+      </w:pPr>
+    </w:lvl>
+    <w:lvl w:ilvl="5" w:tplc="0419001B" w:tentative="1">
+      <w:start w:val="1"/>
+      <w:numFmt w:val="lowerRoman"/>
+      <w:lvlText w:val="%6."/>
+      <w:lvlJc w:val="right"/>
+      <w:pPr>
+        <w:ind w:left="4320" w:hanging="180"/>
+      </w:pPr>
+    </w:lvl>
+    <w:lvl w:ilvl="6" w:tplc="0419000F" w:tentative="1">
+      <w:start w:val="1"/>
+      <w:numFmt w:val="decimal"/>
+      <w:lvlText w:val="%7."/>
+      <w:lvlJc w:val="left"/>
+      <w:pPr>
+        <w:ind w:left="5040" w:hanging="360"/>
+      </w:pPr>
+    </w:lvl>
+    <w:lvl w:ilvl="7" w:tplc="04190019" w:tentative="1">
+      <w:start w:val="1"/>
+      <w:numFmt w:val="lowerLetter"/>
+      <w:lvlText w:val="%8."/>
+      <w:lvlJc w:val="left"/>
+      <w:pPr>
+        <w:ind w:left="5760" w:hanging="360"/>
+      </w:pPr>
+    </w:lvl>
+    <w:lvl w:ilvl="8" w:tplc="0419001B" w:tentative="1">
+      <w:start w:val="1"/>
+      <w:numFmt w:val="lowerRoman"/>
+      <w:lvlText w:val="%9."/>
+      <w:lvlJc w:val="right"/>
+      <w:pPr>
+        <w:ind w:left="6480" w:hanging="180"/>
+      </w:pPr>
+    </w:lvl>
+  </w:abstractNum>
+  <w:abstractNum w:abstractNumId="8" w15:restartNumberingAfterBreak="0">
     <w:nsid w:val="77292506"/>
     <w:multiLevelType w:val="hybridMultilevel"/>
     <w:tmpl w:val="10667136"/>
@@ -4725,23 +6889,124 @@
       </w:pPr>
     </w:lvl>
   </w:abstractNum>
+  <w:abstractNum w:abstractNumId="9" w15:restartNumberingAfterBreak="0">
+    <w:nsid w:val="7EED29B0"/>
+    <w:multiLevelType w:val="hybridMultilevel"/>
+    <w:tmpl w:val="74EE52FA"/>
+    <w:lvl w:ilvl="0" w:tplc="0419000F">
+      <w:start w:val="1"/>
+      <w:numFmt w:val="decimal"/>
+      <w:lvlText w:val="%1."/>
+      <w:lvlJc w:val="left"/>
+      <w:pPr>
+        <w:ind w:left="720" w:hanging="360"/>
+      </w:pPr>
+      <w:rPr>
+        <w:rFonts w:hint="default"/>
+      </w:rPr>
+    </w:lvl>
+    <w:lvl w:ilvl="1" w:tplc="04190019" w:tentative="1">
+      <w:start w:val="1"/>
+      <w:numFmt w:val="lowerLetter"/>
+      <w:lvlText w:val="%2."/>
+      <w:lvlJc w:val="left"/>
+      <w:pPr>
+        <w:ind w:left="1440" w:hanging="360"/>
+      </w:pPr>
+    </w:lvl>
+    <w:lvl w:ilvl="2" w:tplc="0419001B" w:tentative="1">
+      <w:start w:val="1"/>
+      <w:numFmt w:val="lowerRoman"/>
+      <w:lvlText w:val="%3."/>
+      <w:lvlJc w:val="right"/>
+      <w:pPr>
+        <w:ind w:left="2160" w:hanging="180"/>
+      </w:pPr>
+    </w:lvl>
+    <w:lvl w:ilvl="3" w:tplc="0419000F" w:tentative="1">
+      <w:start w:val="1"/>
+      <w:numFmt w:val="decimal"/>
+      <w:lvlText w:val="%4."/>
+      <w:lvlJc w:val="left"/>
+      <w:pPr>
+        <w:ind w:left="2880" w:hanging="360"/>
+      </w:pPr>
+    </w:lvl>
+    <w:lvl w:ilvl="4" w:tplc="04190019" w:tentative="1">
+      <w:start w:val="1"/>
+      <w:numFmt w:val="lowerLetter"/>
+      <w:lvlText w:val="%5."/>
+      <w:lvlJc w:val="left"/>
+      <w:pPr>
+        <w:ind w:left="3600" w:hanging="360"/>
+      </w:pPr>
+    </w:lvl>
+    <w:lvl w:ilvl="5" w:tplc="0419001B" w:tentative="1">
+      <w:start w:val="1"/>
+      <w:numFmt w:val="lowerRoman"/>
+      <w:lvlText w:val="%6."/>
+      <w:lvlJc w:val="right"/>
+      <w:pPr>
+        <w:ind w:left="4320" w:hanging="180"/>
+      </w:pPr>
+    </w:lvl>
+    <w:lvl w:ilvl="6" w:tplc="0419000F" w:tentative="1">
+      <w:start w:val="1"/>
+      <w:numFmt w:val="decimal"/>
+      <w:lvlText w:val="%7."/>
+      <w:lvlJc w:val="left"/>
+      <w:pPr>
+        <w:ind w:left="5040" w:hanging="360"/>
+      </w:pPr>
+    </w:lvl>
+    <w:lvl w:ilvl="7" w:tplc="04190019" w:tentative="1">
+      <w:start w:val="1"/>
+      <w:numFmt w:val="lowerLetter"/>
+      <w:lvlText w:val="%8."/>
+      <w:lvlJc w:val="left"/>
+      <w:pPr>
+        <w:ind w:left="5760" w:hanging="360"/>
+      </w:pPr>
+    </w:lvl>
+    <w:lvl w:ilvl="8" w:tplc="0419001B" w:tentative="1">
+      <w:start w:val="1"/>
+      <w:numFmt w:val="lowerRoman"/>
+      <w:lvlText w:val="%9."/>
+      <w:lvlJc w:val="right"/>
+      <w:pPr>
+        <w:ind w:left="6480" w:hanging="180"/>
+      </w:pPr>
+    </w:lvl>
+  </w:abstractNum>
   <w:num w:numId="1">
-    <w:abstractNumId w:val="5"/>
+    <w:abstractNumId w:val="8"/>
   </w:num>
   <w:num w:numId="2">
-    <w:abstractNumId w:val="2"/>
+    <w:abstractNumId w:val="3"/>
   </w:num>
   <w:num w:numId="3">
     <w:abstractNumId w:val="0"/>
   </w:num>
   <w:num w:numId="4">
-    <w:abstractNumId w:val="3"/>
+    <w:abstractNumId w:val="5"/>
   </w:num>
   <w:num w:numId="5">
-    <w:abstractNumId w:val="4"/>
+    <w:abstractNumId w:val="6"/>
   </w:num>
   <w:num w:numId="6">
+    <w:abstractNumId w:val="2"/>
+  </w:num>
+  <w:num w:numId="7">
     <w:abstractNumId w:val="1"/>
+  </w:num>
+  <w:num w:numId="8">
+    <w:abstractNumId w:val="7"/>
+  </w:num>
+  <w:num w:numId="9">
+    <w:abstractNumId w:val="9"/>
+  </w:num>
+  <w:num w:numId="10">
+    <w:abstractNumId w:val="4"/>
   </w:num>
 </w:numbering>
 </file>

</xml_diff>